<commit_message>
added Hispanic to reach table
</commit_message>
<xml_diff>
--- a/2021-02-25 PAYC PPT/2021-02-25-PAYC-PPT.docx
+++ b/2021-02-25 PAYC PPT/2021-02-25-PAYC-PPT.docx
@@ -15859,6 +15859,117 @@
         </w:rPr>
         <w:t xml:space="preserve">NA</w:t>
       </w:r>
+      <w:r>
+        <w:br/>
+      </w:r>
+      <w:r>
+        <w:rPr>
+          <w:rStyle w:val="NormalTok"/>
+        </w:rPr>
+        <w:t xml:space="preserve">ppt.df</w:t>
+      </w:r>
+      <w:r>
+        <w:rPr>
+          <w:rStyle w:val="OperatorTok"/>
+        </w:rPr>
+        <w:t xml:space="preserve">$</w:t>
+      </w:r>
+      <w:r>
+        <w:rPr>
+          <w:rStyle w:val="NormalTok"/>
+        </w:rPr>
+        <w:t xml:space="preserve">Hispanic[ppt.df</w:t>
+      </w:r>
+      <w:r>
+        <w:rPr>
+          <w:rStyle w:val="OperatorTok"/>
+        </w:rPr>
+        <w:t xml:space="preserve">$</w:t>
+      </w:r>
+      <w:r>
+        <w:rPr>
+          <w:rStyle w:val="NormalTok"/>
+        </w:rPr>
+        <w:t xml:space="preserve">Hispanic</w:t>
+      </w:r>
+      <w:r>
+        <w:rPr>
+          <w:rStyle w:val="OperatorTok"/>
+        </w:rPr>
+        <w:t xml:space="preserve">==</w:t>
+      </w:r>
+      <w:r>
+        <w:rPr>
+          <w:rStyle w:val="StringTok"/>
+        </w:rPr>
+        <w:t xml:space="preserve">"0"</w:t>
+      </w:r>
+      <w:r>
+        <w:rPr>
+          <w:rStyle w:val="NormalTok"/>
+        </w:rPr>
+        <w:t xml:space="preserve"> </w:t>
+      </w:r>
+      <w:r>
+        <w:rPr>
+          <w:rStyle w:val="OperatorTok"/>
+        </w:rPr>
+        <w:t xml:space="preserve">|</w:t>
+      </w:r>
+      <w:r>
+        <w:rPr>
+          <w:rStyle w:val="StringTok"/>
+        </w:rPr>
+        <w:t xml:space="preserve"> </w:t>
+      </w:r>
+      <w:r>
+        <w:rPr>
+          <w:rStyle w:val="NormalTok"/>
+        </w:rPr>
+        <w:t xml:space="preserve">ppt.df</w:t>
+      </w:r>
+      <w:r>
+        <w:rPr>
+          <w:rStyle w:val="OperatorTok"/>
+        </w:rPr>
+        <w:t xml:space="preserve">$</w:t>
+      </w:r>
+      <w:r>
+        <w:rPr>
+          <w:rStyle w:val="NormalTok"/>
+        </w:rPr>
+        <w:t xml:space="preserve">Hispanic</w:t>
+      </w:r>
+      <w:r>
+        <w:rPr>
+          <w:rStyle w:val="OperatorTok"/>
+        </w:rPr>
+        <w:t xml:space="preserve">==</w:t>
+      </w:r>
+      <w:r>
+        <w:rPr>
+          <w:rStyle w:val="StringTok"/>
+        </w:rPr>
+        <w:t xml:space="preserve">"2"</w:t>
+      </w:r>
+      <w:r>
+        <w:rPr>
+          <w:rStyle w:val="NormalTok"/>
+        </w:rPr>
+        <w:t xml:space="preserve">] &lt;-</w:t>
+      </w:r>
+      <w:r>
+        <w:rPr>
+          <w:rStyle w:val="StringTok"/>
+        </w:rPr>
+        <w:t xml:space="preserve"> </w:t>
+      </w:r>
+      <w:r>
+        <w:rPr>
+          <w:rStyle w:val="OtherTok"/>
+        </w:rPr>
+        <w:t xml:space="preserve">NA</w:t>
+      </w:r>
     </w:p>
     <w:p>
       <w:pPr>
@@ -16376,6 +16487,57 @@
         <w:rPr>
           <w:rStyle w:val="DecValTok"/>
         </w:rPr>
+        <w:t xml:space="preserve">13</w:t>
+      </w:r>
+      <w:r>
+        <w:rPr>
+          <w:rStyle w:val="NormalTok"/>
+        </w:rPr>
+        <w:t xml:space="preserve">] &lt;-</w:t>
+      </w:r>
+      <w:r>
+        <w:rPr>
+          <w:rStyle w:val="StringTok"/>
+        </w:rPr>
+        <w:t xml:space="preserve"> </w:t>
+      </w:r>
+      <w:r>
+        <w:rPr>
+          <w:rStyle w:val="KeywordTok"/>
+        </w:rPr>
+        <w:t xml:space="preserve">lapply</w:t>
+      </w:r>
+      <w:r>
+        <w:rPr>
+          <w:rStyle w:val="NormalTok"/>
+        </w:rPr>
+        <w:t xml:space="preserve">(ppt.df[</w:t>
+      </w:r>
+      <w:r>
+        <w:rPr>
+          <w:rStyle w:val="DecValTok"/>
+        </w:rPr>
+        <w:t xml:space="preserve">13</w:t>
+      </w:r>
+      <w:r>
+        <w:rPr>
+          <w:rStyle w:val="NormalTok"/>
+        </w:rPr>
+        <w:t xml:space="preserve">], cleanIt)</w:t>
+      </w:r>
+      <w:r>
+        <w:br/>
+      </w:r>
+      <w:r>
+        <w:rPr>
+          <w:rStyle w:val="NormalTok"/>
+        </w:rPr>
+        <w:t xml:space="preserve">ppt.df[</w:t>
+      </w:r>
+      <w:r>
+        <w:rPr>
+          <w:rStyle w:val="DecValTok"/>
+        </w:rPr>
         <w:t xml:space="preserve">16</w:t>
       </w:r>
       <w:r>
@@ -16524,9 +16686,6 @@
           <w:rStyle w:val="CommentTok"/>
         </w:rPr>
         <w:t xml:space="preserve">#last time sex options</w:t>
-      </w:r>
-      <w:r>
-        <w:br/>
       </w:r>
       <w:r>
         <w:br/>
@@ -17475,7 +17634,7 @@
         <w:rPr>
           <w:rStyle w:val="NormalTok"/>
         </w:rPr>
-        <w:t xml:space="preserve">age &lt;-</w:t>
+        <w:t xml:space="preserve">Age &lt;-</w:t>
       </w:r>
       <w:r>
         <w:rPr>
@@ -17947,213 +18106,6 @@
           <w:rStyle w:val="StringTok"/>
         </w:rPr>
         <w:t xml:space="preserve">"After"</w:t>
-      </w:r>
-      <w:r>
-        <w:rPr>
-          <w:rStyle w:val="NormalTok"/>
-        </w:rPr>
-        <w:t xml:space="preserve">))</w:t>
-      </w:r>
-      <w:r>
-        <w:br/>
-      </w:r>
-      <w:r>
-        <w:rPr>
-          <w:rStyle w:val="NormalTok"/>
-        </w:rPr>
-        <w:t xml:space="preserve">ppt.df</w:t>
-      </w:r>
-      <w:r>
-        <w:rPr>
-          <w:rStyle w:val="OperatorTok"/>
-        </w:rPr>
-        <w:t xml:space="preserve">$</w:t>
-      </w:r>
-      <w:r>
-        <w:rPr>
-          <w:rStyle w:val="NormalTok"/>
-        </w:rPr>
-        <w:t xml:space="preserve">Hispanic &lt;-</w:t>
-      </w:r>
-      <w:r>
-        <w:rPr>
-          <w:rStyle w:val="StringTok"/>
-        </w:rPr>
-        <w:t xml:space="preserve"> </w:t>
-      </w:r>
-      <w:r>
-        <w:rPr>
-          <w:rStyle w:val="KeywordTok"/>
-        </w:rPr>
-        <w:t xml:space="preserve">factor</w:t>
-      </w:r>
-      <w:r>
-        <w:rPr>
-          <w:rStyle w:val="NormalTok"/>
-        </w:rPr>
-        <w:t xml:space="preserve">(ppt.df</w:t>
-      </w:r>
-      <w:r>
-        <w:rPr>
-          <w:rStyle w:val="OperatorTok"/>
-        </w:rPr>
-        <w:t xml:space="preserve">$</w:t>
-      </w:r>
-      <w:r>
-        <w:rPr>
-          <w:rStyle w:val="NormalTok"/>
-        </w:rPr>
-        <w:t xml:space="preserve">Hispanic,</w:t>
-      </w:r>
-      <w:r>
-        <w:br/>
-      </w:r>
-      <w:r>
-        <w:rPr>
-          <w:rStyle w:val="NormalTok"/>
-        </w:rPr>
-        <w:t xml:space="preserve">                         </w:t>
-      </w:r>
-      <w:r>
-        <w:rPr>
-          <w:rStyle w:val="DataTypeTok"/>
-        </w:rPr>
-        <w:t xml:space="preserve">levels =</w:t>
-      </w:r>
-      <w:r>
-        <w:rPr>
-          <w:rStyle w:val="NormalTok"/>
-        </w:rPr>
-        <w:t xml:space="preserve"> </w:t>
-      </w:r>
-      <w:r>
-        <w:rPr>
-          <w:rStyle w:val="KeywordTok"/>
-        </w:rPr>
-        <w:t xml:space="preserve">c</w:t>
-      </w:r>
-      <w:r>
-        <w:rPr>
-          <w:rStyle w:val="NormalTok"/>
-        </w:rPr>
-        <w:t xml:space="preserve">(</w:t>
-      </w:r>
-      <w:r>
-        <w:rPr>
-          <w:rStyle w:val="DecValTok"/>
-        </w:rPr>
-        <w:t xml:space="preserve">0</w:t>
-      </w:r>
-      <w:r>
-        <w:rPr>
-          <w:rStyle w:val="NormalTok"/>
-        </w:rPr>
-        <w:t xml:space="preserve">,</w:t>
-      </w:r>
-      <w:r>
-        <w:rPr>
-          <w:rStyle w:val="DecValTok"/>
-        </w:rPr>
-        <w:t xml:space="preserve">1</w:t>
-      </w:r>
-      <w:r>
-        <w:rPr>
-          <w:rStyle w:val="NormalTok"/>
-        </w:rPr>
-        <w:t xml:space="preserve">,</w:t>
-      </w:r>
-      <w:r>
-        <w:rPr>
-          <w:rStyle w:val="DecValTok"/>
-        </w:rPr>
-        <w:t xml:space="preserve">2</w:t>
-      </w:r>
-      <w:r>
-        <w:rPr>
-          <w:rStyle w:val="NormalTok"/>
-        </w:rPr>
-        <w:t xml:space="preserve">),</w:t>
-      </w:r>
-      <w:r>
-        <w:br/>
-      </w:r>
-      <w:r>
-        <w:rPr>
-          <w:rStyle w:val="NormalTok"/>
-        </w:rPr>
-        <w:t xml:space="preserve">                         </w:t>
-      </w:r>
-      <w:r>
-        <w:rPr>
-          <w:rStyle w:val="DataTypeTok"/>
-        </w:rPr>
-        <w:t xml:space="preserve">labels =</w:t>
-      </w:r>
-      <w:r>
-        <w:rPr>
-          <w:rStyle w:val="NormalTok"/>
-        </w:rPr>
-        <w:t xml:space="preserve"> </w:t>
-      </w:r>
-      <w:r>
-        <w:rPr>
-          <w:rStyle w:val="KeywordTok"/>
-        </w:rPr>
-        <w:t xml:space="preserve">c</w:t>
-      </w:r>
-      <w:r>
-        <w:rPr>
-          <w:rStyle w:val="NormalTok"/>
-        </w:rPr>
-        <w:t xml:space="preserve">(</w:t>
-      </w:r>
-      <w:r>
-        <w:rPr>
-          <w:rStyle w:val="StringTok"/>
-        </w:rPr>
-        <w:t xml:space="preserve">"Prefer not to answer"</w:t>
-      </w:r>
-      <w:r>
-        <w:rPr>
-          <w:rStyle w:val="NormalTok"/>
-        </w:rPr>
-        <w:t xml:space="preserve">,</w:t>
-      </w:r>
-      <w:r>
-        <w:br/>
-      </w:r>
-      <w:r>
-        <w:rPr>
-          <w:rStyle w:val="NormalTok"/>
-        </w:rPr>
-        <w:t xml:space="preserve">                                    </w:t>
-      </w:r>
-      <w:r>
-        <w:rPr>
-          <w:rStyle w:val="StringTok"/>
-        </w:rPr>
-        <w:t xml:space="preserve">"Yes"</w:t>
-      </w:r>
-      <w:r>
-        <w:rPr>
-          <w:rStyle w:val="NormalTok"/>
-        </w:rPr>
-        <w:t xml:space="preserve">,</w:t>
-      </w:r>
-      <w:r>
-        <w:br/>
-      </w:r>
-      <w:r>
-        <w:rPr>
-          <w:rStyle w:val="NormalTok"/>
-        </w:rPr>
-        <w:t xml:space="preserve">                                    </w:t>
-      </w:r>
-      <w:r>
-        <w:rPr>
-          <w:rStyle w:val="StringTok"/>
-        </w:rPr>
-        <w:t xml:space="preserve">"No"</w:t>
       </w:r>
       <w:r>
         <w:rPr>
@@ -23760,7 +23712,7 @@
         <w:rPr>
           <w:rStyle w:val="NormalTok"/>
         </w:rPr>
-        <w:t xml:space="preserve">age))</w:t>
+        <w:t xml:space="preserve">Age))</w:t>
       </w:r>
       <w:r>
         <w:br/>
@@ -24075,6 +24027,63 @@
         <w:rPr>
           <w:rStyle w:val="NormalTok"/>
         </w:rPr>
+        <w:t xml:space="preserve">mrdumhisp &lt;-</w:t>
+      </w:r>
+      <w:r>
+        <w:rPr>
+          <w:rStyle w:val="StringTok"/>
+        </w:rPr>
+        <w:t xml:space="preserve"> </w:t>
+      </w:r>
+      <w:r>
+        <w:rPr>
+          <w:rStyle w:val="KeywordTok"/>
+        </w:rPr>
+        <w:t xml:space="preserve">data.frame</w:t>
+      </w:r>
+      <w:r>
+        <w:rPr>
+          <w:rStyle w:val="NormalTok"/>
+        </w:rPr>
+        <w:t xml:space="preserve">(</w:t>
+      </w:r>
+      <w:r>
+        <w:rPr>
+          <w:rStyle w:val="DataTypeTok"/>
+        </w:rPr>
+        <w:t xml:space="preserve">Freq=</w:t>
+      </w:r>
+      <w:r>
+        <w:rPr>
+          <w:rStyle w:val="KeywordTok"/>
+        </w:rPr>
+        <w:t xml:space="preserve">colSums</w:t>
+      </w:r>
+      <w:r>
+        <w:rPr>
+          <w:rStyle w:val="NormalTok"/>
+        </w:rPr>
+        <w:t xml:space="preserve">(demgrp[</w:t>
+      </w:r>
+      <w:r>
+        <w:rPr>
+          <w:rStyle w:val="DecValTok"/>
+        </w:rPr>
+        <w:t xml:space="preserve">13</w:t>
+      </w:r>
+      <w:r>
+        <w:rPr>
+          <w:rStyle w:val="NormalTok"/>
+        </w:rPr>
+        <w:t xml:space="preserve">]))</w:t>
+      </w:r>
+      <w:r>
+        <w:br/>
+      </w:r>
+      <w:r>
+        <w:rPr>
+          <w:rStyle w:val="NormalTok"/>
+        </w:rPr>
         <w:t xml:space="preserve">mrdumlastsex &lt;-</w:t>
       </w:r>
       <w:r>
@@ -24462,6 +24471,18 @@
         <w:rPr>
           <w:rStyle w:val="NormalTok"/>
         </w:rPr>
+        <w:t xml:space="preserve">,</w:t>
+      </w:r>
+      <w:r>
+        <w:rPr>
+          <w:rStyle w:val="StringTok"/>
+        </w:rPr>
+        <w:t xml:space="preserve">"Hispanic"</w:t>
+      </w:r>
+      <w:r>
+        <w:rPr>
+          <w:rStyle w:val="NormalTok"/>
+        </w:rPr>
         <w:t xml:space="preserve">),</w:t>
       </w:r>
       <w:r>
@@ -24564,6 +24585,18 @@
         <w:rPr>
           <w:rStyle w:val="NormalTok"/>
         </w:rPr>
+        <w:t xml:space="preserve">,</w:t>
+      </w:r>
+      <w:r>
+        <w:rPr>
+          <w:rStyle w:val="DecValTok"/>
+        </w:rPr>
+        <w:t xml:space="preserve">0</w:t>
+      </w:r>
+      <w:r>
+        <w:rPr>
+          <w:rStyle w:val="NormalTok"/>
+        </w:rPr>
         <w:t xml:space="preserve">))</w:t>
       </w:r>
       <w:r>
@@ -24614,9 +24647,22 @@
         </w:rPr>
         <w:t xml:space="preserve">(sjPlot)</w:t>
       </w:r>
-      <w:r>
-        <w:br/>
-      </w:r>
+    </w:p>
+    <w:p>
+      <w:pPr>
+        <w:pStyle w:val="SourceCode"/>
+      </w:pPr>
+      <w:r>
+        <w:rPr>
+          <w:rStyle w:val="VerbatimChar"/>
+        </w:rPr>
+        <w:t xml:space="preserve">## Learn more about sjPlot with 'browseVignettes("sjPlot")'.</w:t>
+      </w:r>
+    </w:p>
+    <w:p>
+      <w:pPr>
+        <w:pStyle w:val="SourceCode"/>
+      </w:pPr>
       <w:r>
         <w:rPr>
           <w:rStyle w:val="KeywordTok"/>
@@ -24687,7 +24733,7 @@
         <w:rPr>
           <w:rStyle w:val="StringTok"/>
         </w:rPr>
-        <w:t xml:space="preserve">"PAYC021621 Demographics Table.doc"</w:t>
+        <w:t xml:space="preserve">"PAYC022521 Demographics Table.doc"</w:t>
       </w:r>
       <w:r>
         <w:rPr>
@@ -24902,6 +24948,22 @@
       </w:pPr>
       <w:r>
         <w:t xml:space="preserve">Race not Reported</w:t>
+      </w:r>
+    </w:p>
+    <w:p>
+      <w:pPr>
+        <w:pStyle w:val="Compact"/>
+      </w:pPr>
+      <w:r>
+        <w:t xml:space="preserve">0</w:t>
+      </w:r>
+    </w:p>
+    <w:p>
+      <w:pPr>
+        <w:pStyle w:val="Compact"/>
+      </w:pPr>
+      <w:r>
+        <w:t xml:space="preserve">Hispanic</w:t>
       </w:r>
     </w:p>
     <w:p>

</xml_diff>